<commit_message>
Week 2 - Complete
</commit_message>
<xml_diff>
--- a/Week 2/Week 2 [AS2016525].docx
+++ b/Week 2/Week 2 [AS2016525].docx
@@ -35,7 +35,51 @@
           <w:szCs w:val="36"/>
           <w:u w:val="single"/>
         </w:rPr>
-        <w:t xml:space="preserve"> &amp; Latest Findings</w:t>
+        <w:t xml:space="preserve"> &amp; </w:t>
+      </w:r>
+      <w:r>
+        <w:rPr>
+          <w:rFonts w:asciiTheme="majorHAnsi" w:hAnsiTheme="majorHAnsi" w:cstheme="majorHAnsi"/>
+          <w:b/>
+          <w:bCs/>
+          <w:sz w:val="36"/>
+          <w:szCs w:val="36"/>
+          <w:u w:val="single"/>
+        </w:rPr>
+        <w:t>l</w:t>
+      </w:r>
+      <w:r>
+        <w:rPr>
+          <w:rFonts w:asciiTheme="majorHAnsi" w:hAnsiTheme="majorHAnsi" w:cstheme="majorHAnsi"/>
+          <w:b/>
+          <w:bCs/>
+          <w:sz w:val="36"/>
+          <w:szCs w:val="36"/>
+          <w:u w:val="single"/>
+        </w:rPr>
+        <w:t xml:space="preserve">atest </w:t>
+      </w:r>
+      <w:r>
+        <w:rPr>
+          <w:rFonts w:asciiTheme="majorHAnsi" w:hAnsiTheme="majorHAnsi" w:cstheme="majorHAnsi"/>
+          <w:b/>
+          <w:bCs/>
+          <w:sz w:val="36"/>
+          <w:szCs w:val="36"/>
+          <w:u w:val="single"/>
+        </w:rPr>
+        <w:t>f</w:t>
+      </w:r>
+      <w:r>
+        <w:rPr>
+          <w:rFonts w:asciiTheme="majorHAnsi" w:hAnsiTheme="majorHAnsi" w:cstheme="majorHAnsi"/>
+          <w:b/>
+          <w:bCs/>
+          <w:sz w:val="36"/>
+          <w:szCs w:val="36"/>
+          <w:u w:val="single"/>
+        </w:rPr>
+        <w:t>indings</w:t>
       </w:r>
       <w:r>
         <w:rPr>
@@ -640,47 +684,7 @@
           <w:sz w:val="24"/>
           <w:szCs w:val="24"/>
         </w:rPr>
-        <w:t xml:space="preserve">Google </w:t>
-      </w:r>
-      <w:r>
-        <w:rPr>
-          <w:rFonts w:asciiTheme="majorHAnsi" w:hAnsiTheme="majorHAnsi" w:cstheme="majorHAnsi"/>
-          <w:sz w:val="24"/>
-          <w:szCs w:val="24"/>
-        </w:rPr>
-        <w:t>created a survey</w:t>
-      </w:r>
-      <w:r>
-        <w:rPr>
-          <w:rFonts w:asciiTheme="majorHAnsi" w:hAnsiTheme="majorHAnsi" w:cstheme="majorHAnsi"/>
-          <w:sz w:val="24"/>
-          <w:szCs w:val="24"/>
-        </w:rPr>
-        <w:t xml:space="preserve"> </w:t>
-      </w:r>
-      <w:r>
-        <w:rPr>
-          <w:rFonts w:asciiTheme="majorHAnsi" w:hAnsiTheme="majorHAnsi" w:cstheme="majorHAnsi"/>
-          <w:sz w:val="24"/>
-          <w:szCs w:val="24"/>
-        </w:rPr>
-        <w:t>to help</w:t>
-      </w:r>
-      <w:r>
-        <w:rPr>
-          <w:rFonts w:asciiTheme="majorHAnsi" w:hAnsiTheme="majorHAnsi" w:cstheme="majorHAnsi"/>
-          <w:sz w:val="24"/>
-          <w:szCs w:val="24"/>
-        </w:rPr>
-        <w:t xml:space="preserve"> public health officials understand responses to social distancing guidance related to COVID-19.</w:t>
-      </w:r>
-      <w:r>
-        <w:rPr>
-          <w:rFonts w:asciiTheme="majorHAnsi" w:hAnsiTheme="majorHAnsi" w:cstheme="majorHAnsi"/>
-          <w:sz w:val="24"/>
-          <w:szCs w:val="24"/>
-        </w:rPr>
-        <w:t xml:space="preserve"> </w:t>
+        <w:t xml:space="preserve">Google created a survey to help public health officials understand responses to social distancing guidance related to COVID-19. </w:t>
       </w:r>
     </w:p>
     <w:p>
@@ -716,15 +720,7 @@
           <w:sz w:val="24"/>
           <w:szCs w:val="24"/>
         </w:rPr>
-        <w:t xml:space="preserve">What data is included depends on user settings, connectivity, and whether it meets the </w:t>
-      </w:r>
-      <w:r>
-        <w:rPr>
-          <w:rFonts w:asciiTheme="majorHAnsi" w:hAnsiTheme="majorHAnsi" w:cstheme="majorHAnsi"/>
-          <w:sz w:val="24"/>
-          <w:szCs w:val="24"/>
-        </w:rPr>
-        <w:t>Google</w:t>
+        <w:t>What data is included depends on user settings, connectivity, and whether it meets the Google</w:t>
       </w:r>
       <w:r>
         <w:rPr>

</xml_diff>